<commit_message>
table of learning rates updated
</commit_message>
<xml_diff>
--- a/paper/Gravity Optimizer - A Mechanical View on Optimization in Deep Learning/Gravity Optimizer.docx
+++ b/paper/Gravity Optimizer - A Mechanical View on Optimization in Deep Learning/Gravity Optimizer.docx
@@ -24,7 +24,6 @@
         </w:rPr>
         <w:t xml:space="preserve">Gravity Optimizer: </w:t>
       </w:r>
-      <w:proofErr w:type="gramStart"/>
       <w:r>
         <w:rPr>
           <w:rFonts w:ascii="Times New Roman" w:eastAsia="Times New Roman" w:hAnsi="Times New Roman" w:cs="Times New Roman"/>
@@ -33,9 +32,8 @@
           <w:sz w:val="28"/>
           <w:szCs w:val="28"/>
         </w:rPr>
-        <w:t>a</w:t>
-      </w:r>
-      <w:proofErr w:type="gramEnd"/>
+        <w:t>A</w:t>
+      </w:r>
       <w:r>
         <w:rPr>
           <w:rFonts w:ascii="Times New Roman" w:eastAsia="Times New Roman" w:hAnsi="Times New Roman" w:cs="Times New Roman"/>
@@ -177,7 +175,18 @@
           <w:sz w:val="28"/>
           <w:szCs w:val="28"/>
         </w:rPr>
-        <w:t xml:space="preserve">The question of choosing an adequate optimizer for a deep learning problem is not answered yet. Instead there are ways like empirical comparing </w:t>
+        <w:t>The question of choosing an adequate optimizer for a deep learning problem is not answered yet. Instead there are ways like e</w:t>
+      </w:r>
+      <w:bookmarkStart w:id="0" w:name="_GoBack"/>
+      <w:bookmarkEnd w:id="0"/>
+      <w:r>
+        <w:rPr>
+          <w:rFonts w:ascii="Times New Roman" w:eastAsia="Times New Roman" w:hAnsi="Times New Roman" w:cs="Times New Roman"/>
+          <w:color w:val="BFBFBF" w:themeColor="background1" w:themeShade="BF"/>
+          <w:sz w:val="28"/>
+          <w:szCs w:val="28"/>
+        </w:rPr>
+        <w:t xml:space="preserve">mpirical comparing </w:t>
       </w:r>
       <w:r>
         <w:rPr>
@@ -4498,18 +4507,7 @@
           <w:sz w:val="24"/>
           <w:szCs w:val="24"/>
         </w:rPr>
-        <w:t xml:space="preserve">], Early Stopping[], L2 Regulation[], and Batch Normalization[] other than the optimizer on optimization. Finally, we monitor the loss and accuracy changes for the training and validation datasets for a constant number of epochs so that we can compare the performance of the Gravity optimizer to common standard optimizers listed in Table 1 with the same dataset and architecture without the impact of overfitting prevention techniques. Table 3 </w:t>
-      </w:r>
-      <w:bookmarkStart w:id="0" w:name="_GoBack"/>
-      <w:bookmarkEnd w:id="0"/>
-      <w:r>
-        <w:rPr>
-          <w:rFonts w:ascii="Times New Roman" w:eastAsia="Times New Roman" w:hAnsi="Times New Roman" w:cs="Times New Roman"/>
-          <w:color w:val="BFBFBF" w:themeColor="background1" w:themeShade="BF"/>
-          <w:sz w:val="24"/>
-          <w:szCs w:val="24"/>
-        </w:rPr>
-        <w:t>summarizes the models used in this paper.</w:t>
+        <w:t>], Early Stopping[], L2 Regulation[], and Batch Normalization[] other than the optimizer on optimization. Finally, we monitor the loss and accuracy changes for the training and validation datasets for a constant number of epochs so that we can compare the performance of the Gravity optimizer to common standard optimizers listed in Table 1 with the same dataset and architecture without the impact of overfitting prevention techniques. Table 3 summarizes the models used in this paper.</w:t>
       </w:r>
     </w:p>
     <w:p>
@@ -11112,7 +11110,7 @@
         <w:spacing w:before="240" w:after="240"/>
         <w:jc w:val="both"/>
         <w:rPr>
-          <w:rFonts w:ascii="Times New Roman" w:eastAsia="Times New Roman" w:hAnsi="Times New Roman" w:cs="Times New Roman" w:hint="cs"/>
+          <w:rFonts w:ascii="Times New Roman" w:eastAsia="Times New Roman" w:hAnsi="Times New Roman" w:cs="Times New Roman"/>
           <w:color w:val="BFBFBF" w:themeColor="background1" w:themeShade="BF"/>
           <w:sz w:val="28"/>
           <w:szCs w:val="28"/>
@@ -11713,11 +11711,7 @@
           <w:lang w:val="en-US" w:bidi="fa-IR"/>
         </w:rPr>
       </w:pPr>
-    </w:p>
-    <w:p>
-      <w:pPr>
-        <w:spacing w:before="240" w:after="240"/>
-        <w:jc w:val="both"/>
+      <w:r>
         <w:rPr>
           <w:rFonts w:ascii="Times New Roman" w:eastAsia="Times New Roman" w:hAnsi="Times New Roman" w:cs="Times New Roman"/>
           <w:color w:val="BFBFBF" w:themeColor="background1" w:themeShade="BF"/>
@@ -11725,7 +11719,8 @@
           <w:szCs w:val="28"/>
           <w:lang w:val="en-US" w:bidi="fa-IR"/>
         </w:rPr>
-      </w:pPr>
+        <w:t xml:space="preserve">In this section, </w:t>
+      </w:r>
       <w:r>
         <w:rPr>
           <w:rFonts w:ascii="Times New Roman" w:eastAsia="Times New Roman" w:hAnsi="Times New Roman" w:cs="Times New Roman"/>
@@ -11734,7 +11729,111 @@
           <w:szCs w:val="28"/>
           <w:lang w:val="en-US" w:bidi="fa-IR"/>
         </w:rPr>
-        <w:t>3.3 CIFAR-10</w:t>
+        <w:t>Fashion-</w:t>
+      </w:r>
+      <w:r>
+        <w:rPr>
+          <w:rFonts w:ascii="Times New Roman" w:eastAsia="Times New Roman" w:hAnsi="Times New Roman" w:cs="Times New Roman"/>
+          <w:color w:val="BFBFBF" w:themeColor="background1" w:themeShade="BF"/>
+          <w:sz w:val="28"/>
+          <w:szCs w:val="28"/>
+          <w:lang w:val="en-US" w:bidi="fa-IR"/>
+        </w:rPr>
+        <w:t>MNIST dataset</w:t>
+      </w:r>
+      <w:r>
+        <w:rPr>
+          <w:rFonts w:ascii="Times New Roman" w:eastAsia="Times New Roman" w:hAnsi="Times New Roman" w:cs="Times New Roman"/>
+          <w:color w:val="BFBFBF" w:themeColor="background1" w:themeShade="BF"/>
+          <w:sz w:val="28"/>
+          <w:szCs w:val="28"/>
+          <w:lang w:val="en-US" w:bidi="fa-IR"/>
+        </w:rPr>
+        <w:t xml:space="preserve"> was trained on VGG16 and VGG19 models</w:t>
+      </w:r>
+      <w:r>
+        <w:rPr>
+          <w:rFonts w:ascii="Times New Roman" w:eastAsia="Times New Roman" w:hAnsi="Times New Roman" w:cs="Times New Roman"/>
+          <w:color w:val="BFBFBF" w:themeColor="background1" w:themeShade="BF"/>
+          <w:sz w:val="28"/>
+          <w:szCs w:val="28"/>
+          <w:lang w:val="en-US" w:bidi="fa-IR"/>
+        </w:rPr>
+        <w:t xml:space="preserve"> </w:t>
+      </w:r>
+      <w:r>
+        <w:rPr>
+          <w:rFonts w:ascii="Times New Roman" w:eastAsia="Times New Roman" w:hAnsi="Times New Roman" w:cs="Times New Roman"/>
+          <w:color w:val="BFBFBF" w:themeColor="background1" w:themeShade="BF"/>
+          <w:sz w:val="28"/>
+          <w:szCs w:val="28"/>
+          <w:lang w:val="en-US" w:bidi="fa-IR"/>
+        </w:rPr>
+        <w:t>and the results are compared with the results reported from other articles.</w:t>
+      </w:r>
+      <w:r>
+        <w:rPr>
+          <w:rFonts w:ascii="Times New Roman" w:eastAsia="Times New Roman" w:hAnsi="Times New Roman" w:cs="Times New Roman"/>
+          <w:color w:val="BFBFBF" w:themeColor="background1" w:themeShade="BF"/>
+          <w:sz w:val="28"/>
+          <w:szCs w:val="28"/>
+          <w:lang w:val="en-US" w:bidi="fa-IR"/>
+        </w:rPr>
+        <w:t xml:space="preserve"> </w:t>
+      </w:r>
+      <w:r>
+        <w:rPr>
+          <w:rFonts w:ascii="Times New Roman" w:eastAsia="Times New Roman" w:hAnsi="Times New Roman" w:cs="Times New Roman"/>
+          <w:color w:val="BFBFBF" w:themeColor="background1" w:themeShade="BF"/>
+          <w:sz w:val="28"/>
+          <w:szCs w:val="28"/>
+          <w:lang w:val="en-US" w:bidi="fa-IR"/>
+        </w:rPr>
+        <w:t xml:space="preserve">More details of the results can be found </w:t>
+      </w:r>
+      <w:r>
+        <w:rPr>
+          <w:rFonts w:ascii="Times New Roman" w:eastAsia="Times New Roman" w:hAnsi="Times New Roman" w:cs="Times New Roman"/>
+          <w:color w:val="BFBFBF" w:themeColor="background1" w:themeShade="BF"/>
+          <w:sz w:val="28"/>
+          <w:szCs w:val="28"/>
+          <w:lang w:val="en-US" w:bidi="fa-IR"/>
+        </w:rPr>
+        <w:t xml:space="preserve">in </w:t>
+      </w:r>
+      <w:hyperlink r:id="rId9" w:history="1">
+        <w:proofErr w:type="spellStart"/>
+        <w:r>
+          <w:rPr>
+            <w:rStyle w:val="Hyperlink"/>
+            <w:rFonts w:ascii="Times New Roman" w:eastAsia="Times New Roman" w:hAnsi="Times New Roman" w:cs="Times New Roman"/>
+            <w:sz w:val="28"/>
+            <w:szCs w:val="28"/>
+            <w:lang w:val="en-US" w:bidi="fa-IR"/>
+          </w:rPr>
+          <w:t>github</w:t>
+        </w:r>
+        <w:proofErr w:type="spellEnd"/>
+        <w:r>
+          <w:rPr>
+            <w:rStyle w:val="Hyperlink"/>
+            <w:rFonts w:ascii="Times New Roman" w:eastAsia="Times New Roman" w:hAnsi="Times New Roman" w:cs="Times New Roman"/>
+            <w:sz w:val="28"/>
+            <w:szCs w:val="28"/>
+            <w:lang w:val="en-US" w:bidi="fa-IR"/>
+          </w:rPr>
+          <w:t xml:space="preserve"> repository</w:t>
+        </w:r>
+      </w:hyperlink>
+      <w:r>
+        <w:rPr>
+          <w:rFonts w:ascii="Times New Roman" w:eastAsia="Times New Roman" w:hAnsi="Times New Roman" w:cs="Times New Roman"/>
+          <w:color w:val="BFBFBF" w:themeColor="background1" w:themeShade="BF"/>
+          <w:sz w:val="28"/>
+          <w:szCs w:val="28"/>
+          <w:lang w:val="en-US" w:bidi="fa-IR"/>
+        </w:rPr>
+        <w:t xml:space="preserve"> or in materials section.</w:t>
       </w:r>
     </w:p>
     <w:p>
@@ -11770,7 +11869,144 @@
           <w:szCs w:val="28"/>
           <w:lang w:val="en-US" w:bidi="fa-IR"/>
         </w:rPr>
-        <w:t>3.4 CIFAR-100 (coarse)</w:t>
+        <w:t>3.3 CIFAR-10</w:t>
+      </w:r>
+    </w:p>
+    <w:p>
+      <w:pPr>
+        <w:spacing w:before="240" w:after="240"/>
+        <w:jc w:val="both"/>
+        <w:rPr>
+          <w:rFonts w:ascii="Times New Roman" w:eastAsia="Times New Roman" w:hAnsi="Times New Roman" w:cs="Times New Roman"/>
+          <w:color w:val="BFBFBF" w:themeColor="background1" w:themeShade="BF"/>
+          <w:sz w:val="28"/>
+          <w:szCs w:val="28"/>
+          <w:lang w:val="en-US" w:bidi="fa-IR"/>
+        </w:rPr>
+      </w:pPr>
+      <w:r>
+        <w:rPr>
+          <w:rFonts w:ascii="Times New Roman" w:eastAsia="Times New Roman" w:hAnsi="Times New Roman" w:cs="Times New Roman"/>
+          <w:color w:val="BFBFBF" w:themeColor="background1" w:themeShade="BF"/>
+          <w:sz w:val="28"/>
+          <w:szCs w:val="28"/>
+          <w:lang w:val="en-US" w:bidi="fa-IR"/>
+        </w:rPr>
+        <w:t xml:space="preserve">In this section, </w:t>
+      </w:r>
+      <w:r>
+        <w:rPr>
+          <w:rFonts w:ascii="Times New Roman" w:eastAsia="Times New Roman" w:hAnsi="Times New Roman" w:cs="Times New Roman"/>
+          <w:color w:val="BFBFBF" w:themeColor="background1" w:themeShade="BF"/>
+          <w:sz w:val="28"/>
+          <w:szCs w:val="28"/>
+          <w:lang w:val="en-US" w:bidi="fa-IR"/>
+        </w:rPr>
+        <w:t>CIFAR-10</w:t>
+      </w:r>
+      <w:r>
+        <w:rPr>
+          <w:rFonts w:ascii="Times New Roman" w:eastAsia="Times New Roman" w:hAnsi="Times New Roman" w:cs="Times New Roman"/>
+          <w:color w:val="BFBFBF" w:themeColor="background1" w:themeShade="BF"/>
+          <w:sz w:val="28"/>
+          <w:szCs w:val="28"/>
+          <w:lang w:val="en-US" w:bidi="fa-IR"/>
+        </w:rPr>
+        <w:t xml:space="preserve"> dataset</w:t>
+      </w:r>
+      <w:r>
+        <w:rPr>
+          <w:rFonts w:ascii="Times New Roman" w:eastAsia="Times New Roman" w:hAnsi="Times New Roman" w:cs="Times New Roman"/>
+          <w:color w:val="BFBFBF" w:themeColor="background1" w:themeShade="BF"/>
+          <w:sz w:val="28"/>
+          <w:szCs w:val="28"/>
+          <w:lang w:val="en-US" w:bidi="fa-IR"/>
+        </w:rPr>
+        <w:t xml:space="preserve"> was trained on VGG16 and VGG19 models</w:t>
+      </w:r>
+      <w:r>
+        <w:rPr>
+          <w:rFonts w:ascii="Times New Roman" w:eastAsia="Times New Roman" w:hAnsi="Times New Roman" w:cs="Times New Roman"/>
+          <w:color w:val="BFBFBF" w:themeColor="background1" w:themeShade="BF"/>
+          <w:sz w:val="28"/>
+          <w:szCs w:val="28"/>
+          <w:lang w:val="en-US" w:bidi="fa-IR"/>
+        </w:rPr>
+        <w:t xml:space="preserve"> </w:t>
+      </w:r>
+      <w:r>
+        <w:rPr>
+          <w:rFonts w:ascii="Times New Roman" w:eastAsia="Times New Roman" w:hAnsi="Times New Roman" w:cs="Times New Roman"/>
+          <w:color w:val="BFBFBF" w:themeColor="background1" w:themeShade="BF"/>
+          <w:sz w:val="28"/>
+          <w:szCs w:val="28"/>
+          <w:lang w:val="en-US" w:bidi="fa-IR"/>
+        </w:rPr>
+        <w:t>and the results are compared with the results reported from other articles.</w:t>
+      </w:r>
+      <w:r>
+        <w:rPr>
+          <w:rFonts w:ascii="Times New Roman" w:eastAsia="Times New Roman" w:hAnsi="Times New Roman" w:cs="Times New Roman"/>
+          <w:color w:val="BFBFBF" w:themeColor="background1" w:themeShade="BF"/>
+          <w:sz w:val="28"/>
+          <w:szCs w:val="28"/>
+          <w:lang w:val="en-US" w:bidi="fa-IR"/>
+        </w:rPr>
+        <w:t xml:space="preserve"> </w:t>
+      </w:r>
+      <w:r>
+        <w:rPr>
+          <w:rFonts w:ascii="Times New Roman" w:eastAsia="Times New Roman" w:hAnsi="Times New Roman" w:cs="Times New Roman"/>
+          <w:color w:val="BFBFBF" w:themeColor="background1" w:themeShade="BF"/>
+          <w:sz w:val="28"/>
+          <w:szCs w:val="28"/>
+          <w:lang w:val="en-US" w:bidi="fa-IR"/>
+        </w:rPr>
+        <w:t xml:space="preserve">More details of the results can be found </w:t>
+      </w:r>
+      <w:r>
+        <w:rPr>
+          <w:rFonts w:ascii="Times New Roman" w:eastAsia="Times New Roman" w:hAnsi="Times New Roman" w:cs="Times New Roman"/>
+          <w:color w:val="BFBFBF" w:themeColor="background1" w:themeShade="BF"/>
+          <w:sz w:val="28"/>
+          <w:szCs w:val="28"/>
+          <w:lang w:val="en-US" w:bidi="fa-IR"/>
+        </w:rPr>
+        <w:t xml:space="preserve">in </w:t>
+      </w:r>
+      <w:hyperlink r:id="rId10" w:history="1">
+        <w:proofErr w:type="spellStart"/>
+        <w:r>
+          <w:rPr>
+            <w:rStyle w:val="Hyperlink"/>
+            <w:rFonts w:ascii="Times New Roman" w:eastAsia="Times New Roman" w:hAnsi="Times New Roman" w:cs="Times New Roman"/>
+            <w:sz w:val="28"/>
+            <w:szCs w:val="28"/>
+            <w:lang w:val="en-US" w:bidi="fa-IR"/>
+          </w:rPr>
+          <w:t>github</w:t>
+        </w:r>
+        <w:proofErr w:type="spellEnd"/>
+        <w:r>
+          <w:rPr>
+            <w:rStyle w:val="Hyperlink"/>
+            <w:rFonts w:ascii="Times New Roman" w:eastAsia="Times New Roman" w:hAnsi="Times New Roman" w:cs="Times New Roman"/>
+            <w:sz w:val="28"/>
+            <w:szCs w:val="28"/>
+            <w:lang w:val="en-US" w:bidi="fa-IR"/>
+          </w:rPr>
+          <w:t xml:space="preserve"> repository</w:t>
+        </w:r>
+      </w:hyperlink>
+      <w:r>
+        <w:rPr>
+          <w:rFonts w:ascii="Times New Roman" w:eastAsia="Times New Roman" w:hAnsi="Times New Roman" w:cs="Times New Roman"/>
+          <w:color w:val="BFBFBF" w:themeColor="background1" w:themeShade="BF"/>
+          <w:sz w:val="28"/>
+          <w:szCs w:val="28"/>
+          <w:lang w:val="en-US" w:bidi="fa-IR"/>
+        </w:rPr>
+        <w:t xml:space="preserve"> or in materials section.</w:t>
       </w:r>
     </w:p>
     <w:p>
@@ -11806,14 +12042,325 @@
           <w:szCs w:val="28"/>
           <w:lang w:val="en-US" w:bidi="fa-IR"/>
         </w:rPr>
-        <w:t>3.5 CIFAR-100 (fine)</w:t>
+        <w:t>3.4 CIFAR-100 (coarse)</w:t>
       </w:r>
     </w:p>
     <w:p>
       <w:pPr>
         <w:spacing w:before="240" w:after="240"/>
-        <w:rPr>
-          <w:rFonts w:ascii="Times New Roman" w:eastAsia="Times New Roman" w:hAnsi="Times New Roman" w:cs="Times New Roman" w:hint="cs"/>
+        <w:jc w:val="both"/>
+        <w:rPr>
+          <w:rFonts w:ascii="Times New Roman" w:eastAsia="Times New Roman" w:hAnsi="Times New Roman" w:cs="Times New Roman"/>
+          <w:color w:val="BFBFBF" w:themeColor="background1" w:themeShade="BF"/>
+          <w:sz w:val="28"/>
+          <w:szCs w:val="28"/>
+          <w:lang w:val="en-US" w:bidi="fa-IR"/>
+        </w:rPr>
+      </w:pPr>
+      <w:r>
+        <w:rPr>
+          <w:rFonts w:ascii="Times New Roman" w:eastAsia="Times New Roman" w:hAnsi="Times New Roman" w:cs="Times New Roman"/>
+          <w:color w:val="BFBFBF" w:themeColor="background1" w:themeShade="BF"/>
+          <w:sz w:val="28"/>
+          <w:szCs w:val="28"/>
+          <w:lang w:val="en-US" w:bidi="fa-IR"/>
+        </w:rPr>
+        <w:t xml:space="preserve">In this section, </w:t>
+      </w:r>
+      <w:r>
+        <w:rPr>
+          <w:rFonts w:ascii="Times New Roman" w:eastAsia="Times New Roman" w:hAnsi="Times New Roman" w:cs="Times New Roman"/>
+          <w:color w:val="BFBFBF" w:themeColor="background1" w:themeShade="BF"/>
+          <w:sz w:val="28"/>
+          <w:szCs w:val="28"/>
+          <w:lang w:val="en-US" w:bidi="fa-IR"/>
+        </w:rPr>
+        <w:t>CIFAR-100 (coarse)</w:t>
+      </w:r>
+      <w:r>
+        <w:rPr>
+          <w:rFonts w:ascii="Times New Roman" w:eastAsia="Times New Roman" w:hAnsi="Times New Roman" w:cs="Times New Roman"/>
+          <w:color w:val="BFBFBF" w:themeColor="background1" w:themeShade="BF"/>
+          <w:sz w:val="28"/>
+          <w:szCs w:val="28"/>
+          <w:lang w:val="en-US" w:bidi="fa-IR"/>
+        </w:rPr>
+        <w:t xml:space="preserve"> dataset</w:t>
+      </w:r>
+      <w:r>
+        <w:rPr>
+          <w:rFonts w:ascii="Times New Roman" w:eastAsia="Times New Roman" w:hAnsi="Times New Roman" w:cs="Times New Roman"/>
+          <w:color w:val="BFBFBF" w:themeColor="background1" w:themeShade="BF"/>
+          <w:sz w:val="28"/>
+          <w:szCs w:val="28"/>
+          <w:lang w:val="en-US" w:bidi="fa-IR"/>
+        </w:rPr>
+        <w:t xml:space="preserve"> was trained on VGG16 and VGG19 models</w:t>
+      </w:r>
+      <w:r>
+        <w:rPr>
+          <w:rFonts w:ascii="Times New Roman" w:eastAsia="Times New Roman" w:hAnsi="Times New Roman" w:cs="Times New Roman"/>
+          <w:color w:val="BFBFBF" w:themeColor="background1" w:themeShade="BF"/>
+          <w:sz w:val="28"/>
+          <w:szCs w:val="28"/>
+          <w:lang w:val="en-US" w:bidi="fa-IR"/>
+        </w:rPr>
+        <w:t xml:space="preserve"> </w:t>
+      </w:r>
+      <w:r>
+        <w:rPr>
+          <w:rFonts w:ascii="Times New Roman" w:eastAsia="Times New Roman" w:hAnsi="Times New Roman" w:cs="Times New Roman"/>
+          <w:color w:val="BFBFBF" w:themeColor="background1" w:themeShade="BF"/>
+          <w:sz w:val="28"/>
+          <w:szCs w:val="28"/>
+          <w:lang w:val="en-US" w:bidi="fa-IR"/>
+        </w:rPr>
+        <w:t>and the results are compared with the results reported from other articles.</w:t>
+      </w:r>
+      <w:r>
+        <w:rPr>
+          <w:rFonts w:ascii="Times New Roman" w:eastAsia="Times New Roman" w:hAnsi="Times New Roman" w:cs="Times New Roman"/>
+          <w:color w:val="BFBFBF" w:themeColor="background1" w:themeShade="BF"/>
+          <w:sz w:val="28"/>
+          <w:szCs w:val="28"/>
+          <w:lang w:val="en-US" w:bidi="fa-IR"/>
+        </w:rPr>
+        <w:t xml:space="preserve"> </w:t>
+      </w:r>
+      <w:r>
+        <w:rPr>
+          <w:rFonts w:ascii="Times New Roman" w:eastAsia="Times New Roman" w:hAnsi="Times New Roman" w:cs="Times New Roman"/>
+          <w:color w:val="BFBFBF" w:themeColor="background1" w:themeShade="BF"/>
+          <w:sz w:val="28"/>
+          <w:szCs w:val="28"/>
+          <w:lang w:val="en-US" w:bidi="fa-IR"/>
+        </w:rPr>
+        <w:t xml:space="preserve">More details of the results can be found </w:t>
+      </w:r>
+      <w:r>
+        <w:rPr>
+          <w:rFonts w:ascii="Times New Roman" w:eastAsia="Times New Roman" w:hAnsi="Times New Roman" w:cs="Times New Roman"/>
+          <w:color w:val="BFBFBF" w:themeColor="background1" w:themeShade="BF"/>
+          <w:sz w:val="28"/>
+          <w:szCs w:val="28"/>
+          <w:lang w:val="en-US" w:bidi="fa-IR"/>
+        </w:rPr>
+        <w:t xml:space="preserve">in </w:t>
+      </w:r>
+      <w:hyperlink r:id="rId11" w:history="1">
+        <w:proofErr w:type="spellStart"/>
+        <w:r>
+          <w:rPr>
+            <w:rStyle w:val="Hyperlink"/>
+            <w:rFonts w:ascii="Times New Roman" w:eastAsia="Times New Roman" w:hAnsi="Times New Roman" w:cs="Times New Roman"/>
+            <w:sz w:val="28"/>
+            <w:szCs w:val="28"/>
+            <w:lang w:val="en-US" w:bidi="fa-IR"/>
+          </w:rPr>
+          <w:t>github</w:t>
+        </w:r>
+        <w:proofErr w:type="spellEnd"/>
+        <w:r>
+          <w:rPr>
+            <w:rStyle w:val="Hyperlink"/>
+            <w:rFonts w:ascii="Times New Roman" w:eastAsia="Times New Roman" w:hAnsi="Times New Roman" w:cs="Times New Roman"/>
+            <w:sz w:val="28"/>
+            <w:szCs w:val="28"/>
+            <w:lang w:val="en-US" w:bidi="fa-IR"/>
+          </w:rPr>
+          <w:t xml:space="preserve"> repository</w:t>
+        </w:r>
+      </w:hyperlink>
+      <w:r>
+        <w:rPr>
+          <w:rFonts w:ascii="Times New Roman" w:eastAsia="Times New Roman" w:hAnsi="Times New Roman" w:cs="Times New Roman"/>
+          <w:color w:val="BFBFBF" w:themeColor="background1" w:themeShade="BF"/>
+          <w:sz w:val="28"/>
+          <w:szCs w:val="28"/>
+          <w:lang w:val="en-US" w:bidi="fa-IR"/>
+        </w:rPr>
+        <w:t xml:space="preserve"> or in materials section.</w:t>
+      </w:r>
+    </w:p>
+    <w:p>
+      <w:pPr>
+        <w:spacing w:before="240" w:after="240"/>
+        <w:jc w:val="both"/>
+        <w:rPr>
+          <w:rFonts w:ascii="Times New Roman" w:eastAsia="Times New Roman" w:hAnsi="Times New Roman" w:cs="Times New Roman"/>
+          <w:color w:val="BFBFBF" w:themeColor="background1" w:themeShade="BF"/>
+          <w:sz w:val="28"/>
+          <w:szCs w:val="28"/>
+          <w:lang w:val="en-US" w:bidi="fa-IR"/>
+        </w:rPr>
+      </w:pPr>
+    </w:p>
+    <w:p>
+      <w:pPr>
+        <w:spacing w:before="240" w:after="240"/>
+        <w:jc w:val="both"/>
+        <w:rPr>
+          <w:rFonts w:ascii="Times New Roman" w:eastAsia="Times New Roman" w:hAnsi="Times New Roman" w:cs="Times New Roman"/>
+          <w:color w:val="BFBFBF" w:themeColor="background1" w:themeShade="BF"/>
+          <w:sz w:val="28"/>
+          <w:szCs w:val="28"/>
+          <w:lang w:val="en-US" w:bidi="fa-IR"/>
+        </w:rPr>
+      </w:pPr>
+      <w:r>
+        <w:rPr>
+          <w:rFonts w:ascii="Times New Roman" w:eastAsia="Times New Roman" w:hAnsi="Times New Roman" w:cs="Times New Roman"/>
+          <w:color w:val="BFBFBF" w:themeColor="background1" w:themeShade="BF"/>
+          <w:sz w:val="28"/>
+          <w:szCs w:val="28"/>
+          <w:lang w:val="en-US" w:bidi="fa-IR"/>
+        </w:rPr>
+        <w:lastRenderedPageBreak/>
+        <w:t>3.5 CIFAR-100 (fine)</w:t>
+      </w:r>
+    </w:p>
+    <w:p>
+      <w:pPr>
+        <w:spacing w:before="240" w:after="240"/>
+        <w:jc w:val="both"/>
+        <w:rPr>
+          <w:rFonts w:ascii="Times New Roman" w:eastAsia="Times New Roman" w:hAnsi="Times New Roman" w:cs="Times New Roman"/>
+          <w:color w:val="BFBFBF" w:themeColor="background1" w:themeShade="BF"/>
+          <w:sz w:val="28"/>
+          <w:szCs w:val="28"/>
+          <w:lang w:val="en-US" w:bidi="fa-IR"/>
+        </w:rPr>
+      </w:pPr>
+      <w:r>
+        <w:rPr>
+          <w:rFonts w:ascii="Times New Roman" w:eastAsia="Times New Roman" w:hAnsi="Times New Roman" w:cs="Times New Roman"/>
+          <w:color w:val="BFBFBF" w:themeColor="background1" w:themeShade="BF"/>
+          <w:sz w:val="28"/>
+          <w:szCs w:val="28"/>
+          <w:lang w:val="en-US" w:bidi="fa-IR"/>
+        </w:rPr>
+        <w:t xml:space="preserve">In this section, </w:t>
+      </w:r>
+      <w:r>
+        <w:rPr>
+          <w:rFonts w:ascii="Times New Roman" w:eastAsia="Times New Roman" w:hAnsi="Times New Roman" w:cs="Times New Roman"/>
+          <w:color w:val="BFBFBF" w:themeColor="background1" w:themeShade="BF"/>
+          <w:sz w:val="28"/>
+          <w:szCs w:val="28"/>
+          <w:lang w:val="en-US" w:bidi="fa-IR"/>
+        </w:rPr>
+        <w:t>CIFAR-100 (fine)</w:t>
+      </w:r>
+      <w:r>
+        <w:rPr>
+          <w:rFonts w:ascii="Times New Roman" w:eastAsia="Times New Roman" w:hAnsi="Times New Roman" w:cs="Times New Roman"/>
+          <w:color w:val="BFBFBF" w:themeColor="background1" w:themeShade="BF"/>
+          <w:sz w:val="28"/>
+          <w:szCs w:val="28"/>
+          <w:lang w:val="en-US" w:bidi="fa-IR"/>
+        </w:rPr>
+        <w:t xml:space="preserve"> dataset</w:t>
+      </w:r>
+      <w:r>
+        <w:rPr>
+          <w:rFonts w:ascii="Times New Roman" w:eastAsia="Times New Roman" w:hAnsi="Times New Roman" w:cs="Times New Roman"/>
+          <w:color w:val="BFBFBF" w:themeColor="background1" w:themeShade="BF"/>
+          <w:sz w:val="28"/>
+          <w:szCs w:val="28"/>
+          <w:lang w:val="en-US" w:bidi="fa-IR"/>
+        </w:rPr>
+        <w:t xml:space="preserve"> was trained on VGG16 and VGG19 models</w:t>
+      </w:r>
+      <w:r>
+        <w:rPr>
+          <w:rFonts w:ascii="Times New Roman" w:eastAsia="Times New Roman" w:hAnsi="Times New Roman" w:cs="Times New Roman"/>
+          <w:color w:val="BFBFBF" w:themeColor="background1" w:themeShade="BF"/>
+          <w:sz w:val="28"/>
+          <w:szCs w:val="28"/>
+          <w:lang w:val="en-US" w:bidi="fa-IR"/>
+        </w:rPr>
+        <w:t xml:space="preserve"> </w:t>
+      </w:r>
+      <w:r>
+        <w:rPr>
+          <w:rFonts w:ascii="Times New Roman" w:eastAsia="Times New Roman" w:hAnsi="Times New Roman" w:cs="Times New Roman"/>
+          <w:color w:val="BFBFBF" w:themeColor="background1" w:themeShade="BF"/>
+          <w:sz w:val="28"/>
+          <w:szCs w:val="28"/>
+          <w:lang w:val="en-US" w:bidi="fa-IR"/>
+        </w:rPr>
+        <w:t>and the results are compared with the results reported from other articles.</w:t>
+      </w:r>
+      <w:r>
+        <w:rPr>
+          <w:rFonts w:ascii="Times New Roman" w:eastAsia="Times New Roman" w:hAnsi="Times New Roman" w:cs="Times New Roman"/>
+          <w:color w:val="BFBFBF" w:themeColor="background1" w:themeShade="BF"/>
+          <w:sz w:val="28"/>
+          <w:szCs w:val="28"/>
+          <w:lang w:val="en-US" w:bidi="fa-IR"/>
+        </w:rPr>
+        <w:t xml:space="preserve"> </w:t>
+      </w:r>
+      <w:r>
+        <w:rPr>
+          <w:rFonts w:ascii="Times New Roman" w:eastAsia="Times New Roman" w:hAnsi="Times New Roman" w:cs="Times New Roman"/>
+          <w:color w:val="BFBFBF" w:themeColor="background1" w:themeShade="BF"/>
+          <w:sz w:val="28"/>
+          <w:szCs w:val="28"/>
+          <w:lang w:val="en-US" w:bidi="fa-IR"/>
+        </w:rPr>
+        <w:t xml:space="preserve">More details of the results can be found </w:t>
+      </w:r>
+      <w:r>
+        <w:rPr>
+          <w:rFonts w:ascii="Times New Roman" w:eastAsia="Times New Roman" w:hAnsi="Times New Roman" w:cs="Times New Roman"/>
+          <w:color w:val="BFBFBF" w:themeColor="background1" w:themeShade="BF"/>
+          <w:sz w:val="28"/>
+          <w:szCs w:val="28"/>
+          <w:lang w:val="en-US" w:bidi="fa-IR"/>
+        </w:rPr>
+        <w:t xml:space="preserve">in </w:t>
+      </w:r>
+      <w:hyperlink r:id="rId12" w:history="1">
+        <w:proofErr w:type="spellStart"/>
+        <w:r>
+          <w:rPr>
+            <w:rStyle w:val="Hyperlink"/>
+            <w:rFonts w:ascii="Times New Roman" w:eastAsia="Times New Roman" w:hAnsi="Times New Roman" w:cs="Times New Roman"/>
+            <w:sz w:val="28"/>
+            <w:szCs w:val="28"/>
+            <w:lang w:val="en-US" w:bidi="fa-IR"/>
+          </w:rPr>
+          <w:t>github</w:t>
+        </w:r>
+        <w:proofErr w:type="spellEnd"/>
+        <w:r>
+          <w:rPr>
+            <w:rStyle w:val="Hyperlink"/>
+            <w:rFonts w:ascii="Times New Roman" w:eastAsia="Times New Roman" w:hAnsi="Times New Roman" w:cs="Times New Roman"/>
+            <w:sz w:val="28"/>
+            <w:szCs w:val="28"/>
+            <w:lang w:val="en-US" w:bidi="fa-IR"/>
+          </w:rPr>
+          <w:t xml:space="preserve"> repository</w:t>
+        </w:r>
+      </w:hyperlink>
+      <w:r>
+        <w:rPr>
+          <w:rFonts w:ascii="Times New Roman" w:eastAsia="Times New Roman" w:hAnsi="Times New Roman" w:cs="Times New Roman"/>
+          <w:color w:val="BFBFBF" w:themeColor="background1" w:themeShade="BF"/>
+          <w:sz w:val="28"/>
+          <w:szCs w:val="28"/>
+          <w:lang w:val="en-US" w:bidi="fa-IR"/>
+        </w:rPr>
+        <w:t xml:space="preserve"> or in materials section.</w:t>
+      </w:r>
+    </w:p>
+    <w:p>
+      <w:pPr>
+        <w:spacing w:before="240" w:after="240"/>
+        <w:rPr>
+          <w:rFonts w:ascii="Times New Roman" w:eastAsia="Times New Roman" w:hAnsi="Times New Roman" w:cs="Times New Roman"/>
           <w:color w:val="BFBFBF" w:themeColor="background1" w:themeShade="BF"/>
           <w:sz w:val="28"/>
           <w:szCs w:val="28"/>
@@ -12237,6 +12784,7 @@
   </w:latentStyles>
   <w:style w:type="paragraph" w:default="1" w:styleId="Normal">
     <w:name w:val="Normal"/>
+    <w:rsid w:val="00DE54CE"/>
   </w:style>
   <w:style w:type="paragraph" w:styleId="Heading1">
     <w:name w:val="heading 1"/>
@@ -12763,7 +13311,7 @@
 </file>
 
 <file path=customXml/itemProps1.xml><?xml version="1.0" encoding="utf-8"?>
-<ds:datastoreItem xmlns:ds="http://schemas.openxmlformats.org/officeDocument/2006/customXml" ds:itemID="{7AD8C6C4-8049-4BD0-922A-A3890BDCC7A4}">
+<ds:datastoreItem xmlns:ds="http://schemas.openxmlformats.org/officeDocument/2006/customXml" ds:itemID="{2944652B-99AE-4F8D-8F58-DD7CF426DF33}">
   <ds:schemaRefs>
     <ds:schemaRef ds:uri="http://schemas.openxmlformats.org/officeDocument/2006/bibliography"/>
   </ds:schemaRefs>

</xml_diff>

<commit_message>
emails added, more cleaning done
</commit_message>
<xml_diff>
--- a/paper/Gravity Optimizer - A Mechanical View on Optimization in Deep Learning/Gravity Optimizer.docx
+++ b/paper/Gravity Optimizer - A Mechanical View on Optimization in Deep Learning/Gravity Optimizer.docx
@@ -112,8 +112,6 @@
           <w:szCs w:val="28"/>
         </w:rPr>
       </w:pPr>
-      <w:bookmarkStart w:id="0" w:name="_GoBack"/>
-      <w:bookmarkEnd w:id="0"/>
     </w:p>
     <w:p>
       <w:pPr>
@@ -204,6 +202,26 @@
           <w:szCs w:val="24"/>
         </w:rPr>
         <w:t>Faculty of New Sciences &amp; Technologies, University of Tehran, Tehran, Iran</w:t>
+      </w:r>
+    </w:p>
+    <w:p>
+      <w:pPr>
+        <w:jc w:val="center"/>
+        <w:rPr>
+          <w:rFonts w:ascii="Times New Roman" w:eastAsia="Times New Roman" w:hAnsi="Times New Roman" w:cs="Times New Roman"/>
+          <w:bCs/>
+          <w:sz w:val="24"/>
+          <w:szCs w:val="24"/>
+        </w:rPr>
+      </w:pPr>
+      <w:r>
+        <w:rPr>
+          <w:rFonts w:ascii="Times New Roman" w:eastAsia="Times New Roman" w:hAnsi="Times New Roman" w:cs="Times New Roman"/>
+          <w:bCs/>
+          <w:sz w:val="24"/>
+          <w:szCs w:val="24"/>
+        </w:rPr>
+        <w:t>Email: spouriyanz@ut.ac.ir</w:t>
       </w:r>
     </w:p>
     <w:p>
@@ -1826,7 +1844,6 @@
           <w:szCs w:val="28"/>
           <w:highlight w:val="magenta"/>
         </w:rPr>
-        <w:lastRenderedPageBreak/>
         <w:t xml:space="preserve"># TODO: </w:t>
       </w:r>
       <w:r>
@@ -1889,19 +1906,36 @@
         <w:jc w:val="both"/>
         <w:rPr>
           <w:rFonts w:ascii="Times New Roman" w:eastAsia="Times New Roman" w:hAnsi="Times New Roman" w:cs="Times New Roman"/>
-          <w:b/>
-          <w:sz w:val="32"/>
-          <w:szCs w:val="32"/>
+          <w:bCs/>
+          <w:sz w:val="28"/>
+          <w:szCs w:val="28"/>
         </w:rPr>
       </w:pPr>
+      <w:r>
+        <w:rPr>
+          <w:rFonts w:ascii="Times New Roman" w:eastAsia="Times New Roman" w:hAnsi="Times New Roman" w:cs="Times New Roman"/>
+          <w:bCs/>
+          <w:sz w:val="28"/>
+          <w:szCs w:val="28"/>
+        </w:rPr>
+        <w:t>2.1</w:t>
+      </w:r>
+      <w:r>
+        <w:rPr>
+          <w:rFonts w:ascii="Times New Roman" w:eastAsia="Times New Roman" w:hAnsi="Times New Roman" w:cs="Times New Roman"/>
+          <w:bCs/>
+          <w:sz w:val="28"/>
+          <w:szCs w:val="28"/>
+        </w:rPr>
+        <w:t xml:space="preserve"> physical idea</w:t>
+      </w:r>
     </w:p>
     <w:p>
       <w:pPr>
         <w:spacing w:before="240" w:after="240"/>
         <w:jc w:val="both"/>
         <w:rPr>
-          <w:rFonts w:asciiTheme="majorBidi" w:hAnsiTheme="majorBidi" w:cstheme="majorBidi"/>
-          <w:b/>
+          <w:rFonts w:ascii="Times New Roman" w:eastAsia="Times New Roman" w:hAnsi="Times New Roman" w:cs="Times New Roman"/>
           <w:bCs/>
           <w:sz w:val="28"/>
           <w:szCs w:val="28"/>
@@ -1909,13 +1943,12 @@
       </w:pPr>
       <w:r>
         <w:rPr>
-          <w:rFonts w:asciiTheme="majorBidi" w:hAnsiTheme="majorBidi" w:cstheme="majorBidi"/>
-          <w:b/>
+          <w:rFonts w:ascii="Times New Roman" w:eastAsia="Times New Roman" w:hAnsi="Times New Roman" w:cs="Times New Roman"/>
           <w:bCs/>
           <w:sz w:val="28"/>
           <w:szCs w:val="28"/>
         </w:rPr>
-        <w:t>3. Benchmark Configuration</w:t>
+        <w:t>2.2 new look at optimizer</w:t>
       </w:r>
     </w:p>
     <w:p>
@@ -1923,7 +1956,50 @@
         <w:spacing w:before="240" w:after="240"/>
         <w:jc w:val="both"/>
         <w:rPr>
+          <w:rFonts w:ascii="Times New Roman" w:eastAsia="Times New Roman" w:hAnsi="Times New Roman" w:cs="Times New Roman"/>
+          <w:bCs/>
+          <w:sz w:val="28"/>
+          <w:szCs w:val="28"/>
+        </w:rPr>
+      </w:pPr>
+      <w:r>
+        <w:rPr>
+          <w:rFonts w:ascii="Times New Roman" w:eastAsia="Times New Roman" w:hAnsi="Times New Roman" w:cs="Times New Roman"/>
+          <w:bCs/>
+          <w:sz w:val="28"/>
+          <w:szCs w:val="28"/>
+        </w:rPr>
+        <w:t>2.3 algorithm pseudo code</w:t>
+      </w:r>
+    </w:p>
+    <w:p>
+      <w:pPr>
+        <w:spacing w:before="240" w:after="240"/>
+        <w:jc w:val="both"/>
+        <w:rPr>
+          <w:rFonts w:ascii="Times New Roman" w:eastAsia="Times New Roman" w:hAnsi="Times New Roman" w:cs="Times New Roman"/>
+          <w:bCs/>
+          <w:sz w:val="28"/>
+          <w:szCs w:val="28"/>
+        </w:rPr>
+      </w:pPr>
+      <w:r>
+        <w:rPr>
+          <w:rFonts w:ascii="Times New Roman" w:eastAsia="Times New Roman" w:hAnsi="Times New Roman" w:cs="Times New Roman"/>
+          <w:bCs/>
+          <w:sz w:val="28"/>
+          <w:szCs w:val="28"/>
+        </w:rPr>
+        <w:t>2.3 hyperparameters</w:t>
+      </w:r>
+    </w:p>
+    <w:p>
+      <w:pPr>
+        <w:spacing w:before="240" w:after="240"/>
+        <w:rPr>
           <w:rFonts w:asciiTheme="majorBidi" w:hAnsiTheme="majorBidi" w:cstheme="majorBidi"/>
+          <w:b/>
+          <w:bCs/>
           <w:sz w:val="28"/>
           <w:szCs w:val="28"/>
         </w:rPr>
@@ -1931,11 +2007,40 @@
       <w:r>
         <w:rPr>
           <w:rFonts w:asciiTheme="majorBidi" w:hAnsiTheme="majorBidi" w:cstheme="majorBidi"/>
+          <w:b/>
+          <w:bCs/>
+          <w:sz w:val="28"/>
+          <w:szCs w:val="28"/>
+        </w:rPr>
+        <w:t>3. Benchmark Configuration</w:t>
+      </w:r>
+    </w:p>
+    <w:p>
+      <w:pPr>
+        <w:rPr>
+          <w:rFonts w:asciiTheme="majorBidi" w:hAnsiTheme="majorBidi" w:cstheme="majorBidi"/>
+          <w:sz w:val="28"/>
+          <w:szCs w:val="28"/>
+        </w:rPr>
+      </w:pPr>
+      <w:r>
+        <w:rPr>
+          <w:rFonts w:asciiTheme="majorBidi" w:hAnsiTheme="majorBidi" w:cstheme="majorBidi"/>
           <w:sz w:val="28"/>
           <w:szCs w:val="28"/>
           <w:highlight w:val="red"/>
         </w:rPr>
-        <w:t>In this section, we are going to compare Gravity optimizer with other common standard optimizers shown in Table 1. In the following, first, the specifications of the hardware that we used for training are given. Then the framework we used to implement the model, the datasets used for training, and finally, the architectures chosen based on hardware specifications are introduced. If you want to skip reading the details, a summary of this information is given in Table 4. In the last part, the obtained results from Gravity optimizer are compared to the reported results from other papers that have used the same architectures we used to train the same datasets we used. If results are not reported by other papers, the tests have been performed by us.</w:t>
+        <w:t xml:space="preserve">In this section, we are going to compare Gravity optimizer with other common standard optimizers shown in Table 1. In the following, first, the specifications of the hardware that we used for training are given. Then the framework we used to implement the model, the datasets used for training, and finally, the architectures chosen based on hardware specifications are introduced. If you want to skip reading the details, a summary of this information is given in Table 4. In the last part, the obtained results from Gravity optimizer are compared to the reported results from other papers that have used the same architectures we used to train the </w:t>
+      </w:r>
+      <w:r>
+        <w:rPr>
+          <w:rFonts w:asciiTheme="majorBidi" w:hAnsiTheme="majorBidi" w:cstheme="majorBidi"/>
+          <w:sz w:val="28"/>
+          <w:szCs w:val="28"/>
+          <w:highlight w:val="red"/>
+        </w:rPr>
+        <w:lastRenderedPageBreak/>
+        <w:t>same datasets we used. If results are not reported by other papers, the tests have been performed by us.</w:t>
       </w:r>
     </w:p>
     <w:p>
@@ -2077,16 +2182,7 @@
           <w:sz w:val="28"/>
           <w:szCs w:val="28"/>
         </w:rPr>
-        <w:t xml:space="preserve"> high-level API, Keras, as a framework to build the model in the Python language. </w:t>
-      </w:r>
-      <w:r>
-        <w:rPr>
-          <w:rFonts w:asciiTheme="majorBidi" w:hAnsiTheme="majorBidi" w:cstheme="majorBidi"/>
-          <w:sz w:val="28"/>
-          <w:szCs w:val="28"/>
-        </w:rPr>
-        <w:lastRenderedPageBreak/>
-        <w:t xml:space="preserve">The python implementation code can be found in </w:t>
+        <w:t xml:space="preserve"> high-level API, Keras, as a framework to build the model in the Python language. The python implementation code can be found in </w:t>
       </w:r>
       <w:hyperlink r:id="rId8" w:history="1">
         <w:r>
@@ -2119,8 +2215,8 @@
           <w:szCs w:val="28"/>
         </w:rPr>
       </w:pPr>
-      <w:bookmarkStart w:id="1" w:name="_3.2_Datasets"/>
-      <w:bookmarkEnd w:id="1"/>
+      <w:bookmarkStart w:id="0" w:name="_3.2_Datasets"/>
+      <w:bookmarkEnd w:id="0"/>
       <w:r>
         <w:rPr>
           <w:rFonts w:asciiTheme="majorBidi" w:hAnsiTheme="majorBidi" w:cstheme="majorBidi"/>
@@ -3093,6 +3189,7 @@
                 <w:sz w:val="24"/>
                 <w:szCs w:val="24"/>
               </w:rPr>
+              <w:lastRenderedPageBreak/>
               <w:t>CIFAR-10</w:t>
             </w:r>
             <w:r>
@@ -3800,7 +3897,6 @@
           <w:sz w:val="28"/>
           <w:szCs w:val="28"/>
         </w:rPr>
-        <w:lastRenderedPageBreak/>
         <w:t xml:space="preserve">We used VGG16 and VGG19 with the exact specifications reported in their paper </w:t>
       </w:r>
       <w:r>
@@ -4003,7 +4099,114 @@
           <w:sz w:val="28"/>
           <w:szCs w:val="28"/>
         </w:rPr>
-        <w:t>Optimization, regardless of its application in deep learning, is utilized to minimize a function. This action of minimization is the parameter that should be used for comparing the performance of optimizers. The function that is tried to be minimized in deep learning is cost function. The parameter that should be used to compare optimizers in deep learning is the loss value in the training dataset. Therefore, to investigate the direct impact of the optimizer itself, we have using to use overfitting prevention techniques. Important examples of these techniques are learning rate decay, dropout, early stopping, batch normalization, and regularization. So another reason why we have chosen VGG architecture over other architectures is that it doesn’t use any overfitting prevention techniques.</w:t>
+        <w:t xml:space="preserve">Optimization, regardless of its application in deep learning, is utilized to minimize a function. This action of minimization is the parameter that should be used for comparing the performance of optimizers. The function that is tried to be minimized in deep learning is cost function. The parameter that should be used to compare optimizers in deep learning is the loss value in the training dataset. Therefore, to investigate the direct impact of the optimizer itself, we have using to use overfitting prevention techniques. Important examples of these techniques are learning rate </w:t>
+      </w:r>
+      <w:r>
+        <w:rPr>
+          <w:rFonts w:asciiTheme="majorBidi" w:hAnsiTheme="majorBidi" w:cstheme="majorBidi"/>
+          <w:sz w:val="28"/>
+          <w:szCs w:val="28"/>
+          <w:highlight w:val="yellow"/>
+        </w:rPr>
+        <w:t>decay</w:t>
+      </w:r>
+      <w:r>
+        <w:rPr>
+          <w:rFonts w:asciiTheme="majorBidi" w:hAnsiTheme="majorBidi" w:cstheme="majorBidi"/>
+          <w:sz w:val="28"/>
+          <w:szCs w:val="28"/>
+          <w:highlight w:val="yellow"/>
+        </w:rPr>
+        <w:t>[]</w:t>
+      </w:r>
+      <w:r>
+        <w:rPr>
+          <w:rFonts w:asciiTheme="majorBidi" w:hAnsiTheme="majorBidi" w:cstheme="majorBidi"/>
+          <w:sz w:val="28"/>
+          <w:szCs w:val="28"/>
+          <w:highlight w:val="yellow"/>
+        </w:rPr>
+        <w:t>, dropout</w:t>
+      </w:r>
+      <w:r>
+        <w:rPr>
+          <w:rFonts w:asciiTheme="majorBidi" w:hAnsiTheme="majorBidi" w:cstheme="majorBidi"/>
+          <w:sz w:val="28"/>
+          <w:szCs w:val="28"/>
+          <w:highlight w:val="yellow"/>
+        </w:rPr>
+        <w:t>[]</w:t>
+      </w:r>
+      <w:r>
+        <w:rPr>
+          <w:rFonts w:asciiTheme="majorBidi" w:hAnsiTheme="majorBidi" w:cstheme="majorBidi"/>
+          <w:sz w:val="28"/>
+          <w:szCs w:val="28"/>
+          <w:highlight w:val="yellow"/>
+        </w:rPr>
+        <w:t>, early stopping</w:t>
+      </w:r>
+      <w:r>
+        <w:rPr>
+          <w:rFonts w:asciiTheme="majorBidi" w:hAnsiTheme="majorBidi" w:cstheme="majorBidi"/>
+          <w:sz w:val="28"/>
+          <w:szCs w:val="28"/>
+          <w:highlight w:val="yellow"/>
+        </w:rPr>
+        <w:t>[]</w:t>
+      </w:r>
+      <w:r>
+        <w:rPr>
+          <w:rFonts w:asciiTheme="majorBidi" w:hAnsiTheme="majorBidi" w:cstheme="majorBidi"/>
+          <w:sz w:val="28"/>
+          <w:szCs w:val="28"/>
+          <w:highlight w:val="yellow"/>
+        </w:rPr>
+        <w:t>, batch normalization</w:t>
+      </w:r>
+      <w:r>
+        <w:rPr>
+          <w:rFonts w:asciiTheme="majorBidi" w:hAnsiTheme="majorBidi" w:cstheme="majorBidi"/>
+          <w:sz w:val="28"/>
+          <w:szCs w:val="28"/>
+          <w:highlight w:val="yellow"/>
+        </w:rPr>
+        <w:t>[]</w:t>
+      </w:r>
+      <w:r>
+        <w:rPr>
+          <w:rFonts w:asciiTheme="majorBidi" w:hAnsiTheme="majorBidi" w:cstheme="majorBidi"/>
+          <w:sz w:val="28"/>
+          <w:szCs w:val="28"/>
+          <w:highlight w:val="yellow"/>
+        </w:rPr>
+        <w:t>, and regularization</w:t>
+      </w:r>
+      <w:r>
+        <w:rPr>
+          <w:rFonts w:asciiTheme="majorBidi" w:hAnsiTheme="majorBidi" w:cstheme="majorBidi"/>
+          <w:sz w:val="28"/>
+          <w:szCs w:val="28"/>
+          <w:highlight w:val="yellow"/>
+        </w:rPr>
+        <w:t>[]</w:t>
+      </w:r>
+      <w:r>
+        <w:rPr>
+          <w:rFonts w:asciiTheme="majorBidi" w:hAnsiTheme="majorBidi" w:cstheme="majorBidi"/>
+          <w:sz w:val="28"/>
+          <w:szCs w:val="28"/>
+          <w:highlight w:val="yellow"/>
+        </w:rPr>
+        <w:t>.</w:t>
+      </w:r>
+      <w:r>
+        <w:rPr>
+          <w:rFonts w:asciiTheme="majorBidi" w:hAnsiTheme="majorBidi" w:cstheme="majorBidi"/>
+          <w:sz w:val="28"/>
+          <w:szCs w:val="28"/>
+        </w:rPr>
+        <w:t xml:space="preserve"> So another reason why we have chosen VGG architecture over other architectures is that it doesn’t use any overfitting prevention techniques.</w:t>
       </w:r>
     </w:p>
     <w:p>
@@ -4058,7 +4261,16 @@
           <w:sz w:val="28"/>
           <w:szCs w:val="28"/>
         </w:rPr>
-        <w:t>The remarkable thing about Gravity optimizer is that there was no need to tune hyperparameters to get better results. The same values were considered in all benchmarks. In Section 2, we talked about why we designed them in that way and how to find the best values for them. Our recommended value for Gravity optimizer hyperparameters was:</w:t>
+        <w:t xml:space="preserve">The remarkable thing about Gravity optimizer is that there was no need to tune hyperparameters to get better results. The same values were considered in all benchmarks. In Section 2, we talked about why we designed them in that way and </w:t>
+      </w:r>
+      <w:r>
+        <w:rPr>
+          <w:rFonts w:asciiTheme="majorBidi" w:hAnsiTheme="majorBidi" w:cstheme="majorBidi"/>
+          <w:sz w:val="28"/>
+          <w:szCs w:val="28"/>
+        </w:rPr>
+        <w:lastRenderedPageBreak/>
+        <w:t>how to find the best values for them. Our recommended value for Gravity optimizer hyperparameters was:</w:t>
       </w:r>
     </w:p>
     <w:p>
@@ -4107,6 +4319,7 @@
           <w:rFonts w:asciiTheme="majorBidi" w:hAnsiTheme="majorBidi" w:cstheme="majorBidi"/>
           <w:sz w:val="28"/>
           <w:szCs w:val="28"/>
+          <w:lang w:val="en-US"/>
         </w:rPr>
       </w:pPr>
       <w:r>
@@ -4115,7 +4328,6 @@
           <w:sz w:val="28"/>
           <w:szCs w:val="28"/>
         </w:rPr>
-        <w:lastRenderedPageBreak/>
         <w:t xml:space="preserve">To summarize, the results obtained from the training of five standard datasets mentioned in </w:t>
       </w:r>
       <w:hyperlink w:anchor="_3.2_Datasets" w:history="1">
@@ -4138,6 +4350,28 @@
         </w:rPr>
         <w:t xml:space="preserve"> on VGGNet architectures (VGG16 and VGG19) using Gravity optimizers and two other standard and widely used optimizers (RMSProp and Adam) are compared in each subsection of datasets. As mentioned, all the trainings here are done with a batch size of 128 and for 100 epochs.</w:t>
       </w:r>
+      <w:r>
+        <w:rPr>
+          <w:rFonts w:asciiTheme="majorBidi" w:hAnsiTheme="majorBidi" w:cstheme="majorBidi"/>
+          <w:sz w:val="28"/>
+          <w:szCs w:val="28"/>
+        </w:rPr>
+        <w:t xml:space="preserve"> </w:t>
+      </w:r>
+    </w:p>
+    <w:p>
+      <w:pPr>
+        <w:spacing w:before="240" w:after="240"/>
+        <w:jc w:val="both"/>
+        <w:rPr>
+          <w:rFonts w:asciiTheme="majorBidi" w:hAnsiTheme="majorBidi" w:cstheme="majorBidi"/>
+          <w:sz w:val="28"/>
+          <w:szCs w:val="28"/>
+          <w:lang w:val="en-US"/>
+        </w:rPr>
+      </w:pPr>
+      <w:bookmarkStart w:id="1" w:name="_GoBack"/>
+      <w:bookmarkEnd w:id="1"/>
     </w:p>
     <w:p>
       <w:pPr>
@@ -6225,6 +6459,7 @@
                 <w:sz w:val="24"/>
                 <w:szCs w:val="24"/>
               </w:rPr>
+              <w:lastRenderedPageBreak/>
               <w:t>Conv2D</w:t>
             </w:r>
           </w:p>
@@ -7950,7 +8185,6 @@
                 <w:sz w:val="24"/>
                 <w:szCs w:val="24"/>
               </w:rPr>
-              <w:lastRenderedPageBreak/>
               <w:t>Dense Part</w:t>
             </w:r>
           </w:p>
@@ -10324,6 +10558,7 @@
           <w:sz w:val="28"/>
           <w:szCs w:val="28"/>
         </w:rPr>
+        <w:lastRenderedPageBreak/>
         <w:t>4.1 MNIST</w:t>
       </w:r>
     </w:p>
@@ -10905,6 +11140,7 @@
           <w:sz w:val="24"/>
           <w:szCs w:val="24"/>
         </w:rPr>
+        <w:lastRenderedPageBreak/>
         <w:t>[10]</w:t>
       </w:r>
       <w:r>
@@ -11045,7 +11281,6 @@
           <w:sz w:val="24"/>
           <w:szCs w:val="24"/>
         </w:rPr>
-        <w:lastRenderedPageBreak/>
         <w:t>[14]</w:t>
       </w:r>
       <w:r>
@@ -12408,7 +12643,7 @@
 </file>
 
 <file path=customXml/itemProps1.xml><?xml version="1.0" encoding="utf-8"?>
-<ds:datastoreItem xmlns:ds="http://schemas.openxmlformats.org/officeDocument/2006/customXml" ds:itemID="{E81A2D50-91F4-450B-BCFB-F1B96C4127CD}">
+<ds:datastoreItem xmlns:ds="http://schemas.openxmlformats.org/officeDocument/2006/customXml" ds:itemID="{743E73DF-A79F-4BE8-A9A9-49C38897B022}">
   <ds:schemaRefs>
     <ds:schemaRef ds:uri="http://schemas.openxmlformats.org/officeDocument/2006/bibliography"/>
   </ds:schemaRefs>

</xml_diff>

<commit_message>
title changed to Gravity Optimizer
</commit_message>
<xml_diff>
--- a/paper/Gravity Optimizer - A Mechanical View on Optimization in Deep Learning/Gravity Optimizer.docx
+++ b/paper/Gravity Optimizer - A Mechanical View on Optimization in Deep Learning/Gravity Optimizer.docx
@@ -20,7 +20,7 @@
           <w:sz w:val="28"/>
           <w:szCs w:val="28"/>
         </w:rPr>
-        <w:t>Gravity Optimizer: A Mechanical View on Optimization in Deep Learning</w:t>
+        <w:t>Gravity Optimizer</w:t>
       </w:r>
     </w:p>
     <w:p>
@@ -33,6 +33,8 @@
           <w:szCs w:val="28"/>
         </w:rPr>
       </w:pPr>
+      <w:bookmarkStart w:id="0" w:name="_GoBack"/>
+      <w:bookmarkEnd w:id="0"/>
     </w:p>
     <w:p>
       <w:pPr>
@@ -2215,8 +2217,8 @@
           <w:szCs w:val="28"/>
         </w:rPr>
       </w:pPr>
-      <w:bookmarkStart w:id="0" w:name="_3.2_Datasets"/>
-      <w:bookmarkEnd w:id="0"/>
+      <w:bookmarkStart w:id="1" w:name="_3.2_Datasets"/>
+      <w:bookmarkEnd w:id="1"/>
       <w:r>
         <w:rPr>
           <w:rFonts w:asciiTheme="majorBidi" w:hAnsiTheme="majorBidi" w:cstheme="majorBidi"/>
@@ -4370,8 +4372,6 @@
           <w:lang w:val="en-US"/>
         </w:rPr>
       </w:pPr>
-      <w:bookmarkStart w:id="1" w:name="_GoBack"/>
-      <w:bookmarkEnd w:id="1"/>
     </w:p>
     <w:p>
       <w:pPr>
@@ -12643,7 +12643,7 @@
 </file>
 
 <file path=customXml/itemProps1.xml><?xml version="1.0" encoding="utf-8"?>
-<ds:datastoreItem xmlns:ds="http://schemas.openxmlformats.org/officeDocument/2006/customXml" ds:itemID="{743E73DF-A79F-4BE8-A9A9-49C38897B022}">
+<ds:datastoreItem xmlns:ds="http://schemas.openxmlformats.org/officeDocument/2006/customXml" ds:itemID="{BD43076F-8F4C-409E-BD1B-CE53B6D534CC}">
   <ds:schemaRefs>
     <ds:schemaRef ds:uri="http://schemas.openxmlformats.org/officeDocument/2006/bibliography"/>
   </ds:schemaRefs>

</xml_diff>